<commit_message>
version 0.9 completed and uploaded!  Fixed a nasty bug introduced by a minor bugfix. Duh... Updated the manual with the new project management and other features.
</commit_message>
<xml_diff>
--- a/CAPS_Scenario_Builder/CAPS_test_working.docx
+++ b/CAPS_Scenario_Builder/CAPS_test_working.docx
@@ -12669,6 +12669,7 @@
       <w:r>
         <w:rPr>
           <w:rFonts w:ascii="Times New Roman" w:hAnsi="Times New Roman" w:cs="Times New Roman"/>
+          <w:highlight w:val="green"/>
         </w:rPr>
         <w:t>Open project management (pm) dialog.</w:t>
       </w:r>
@@ -12676,6 +12677,7 @@
       <w:r>
         <w:rPr>
           <w:rFonts w:ascii="Times New Roman" w:hAnsi="Times New Roman" w:cs="Times New Roman"/>
+          <w:highlight w:val="green"/>
         </w:rPr>
         <w:t xml:space="preserve">  Do widgets have correct messages?  Are scenario exports displayed?</w:t>
       </w:r>
@@ -12690,34 +12692,67 @@
       <w:r>
         <w:rPr>
           <w:rFonts w:ascii="Times New Roman" w:hAnsi="Times New Roman" w:cs="Times New Roman"/>
-        </w:rPr>
-        <w:t xml:space="preserve">Can you move scenario exports back and forth? </w:t>
-      </w:r>
-    </w:p>
-    <w:p>
-      <w:pPr>
-        <w:pStyle w:val="PlainText"/>
-        <w:rPr>
-          <w:rFonts w:ascii="Times New Roman" w:hAnsi="Times New Roman" w:cs="Times New Roman"/>
-        </w:rPr>
-      </w:pPr>
-      <w:r>
-        <w:rPr>
-          <w:rFonts w:ascii="Times New Roman" w:hAnsi="Times New Roman" w:cs="Times New Roman"/>
-        </w:rPr>
-        <w:t xml:space="preserve">Try to save a project.  Get validation error?  You should.  </w:t>
-      </w:r>
-    </w:p>
-    <w:p>
-      <w:pPr>
-        <w:pStyle w:val="PlainText"/>
-        <w:rPr>
-          <w:rFonts w:ascii="Times New Roman" w:hAnsi="Times New Roman" w:cs="Times New Roman"/>
-        </w:rPr>
-      </w:pPr>
-      <w:r>
-        <w:rPr>
-          <w:rFonts w:ascii="Times New Roman" w:hAnsi="Times New Roman" w:cs="Times New Roman"/>
+          <w:highlight w:val="green"/>
+        </w:rPr>
+        <w:t>Can you move scenario exports back and forth?</w:t>
+      </w:r>
+      <w:r>
+        <w:rPr>
+          <w:rFonts w:ascii="Times New Roman" w:hAnsi="Times New Roman" w:cs="Times New Roman"/>
+        </w:rPr>
+        <w:t xml:space="preserve"> </w:t>
+      </w:r>
+    </w:p>
+    <w:p>
+      <w:pPr>
+        <w:pStyle w:val="PlainText"/>
+        <w:rPr>
+          <w:rFonts w:ascii="Times New Roman" w:hAnsi="Times New Roman" w:cs="Times New Roman"/>
+          <w:highlight w:val="green"/>
+        </w:rPr>
+      </w:pPr>
+      <w:r>
+        <w:rPr>
+          <w:rFonts w:ascii="Times New Roman" w:hAnsi="Times New Roman" w:cs="Times New Roman"/>
+          <w:highlight w:val="green"/>
+        </w:rPr>
+        <w:t xml:space="preserve">Try to save </w:t>
+      </w:r>
+      <w:proofErr w:type="gramStart"/>
+      <w:r>
+        <w:rPr>
+          <w:rFonts w:ascii="Times New Roman" w:hAnsi="Times New Roman" w:cs="Times New Roman"/>
+          <w:highlight w:val="green"/>
+        </w:rPr>
+        <w:t xml:space="preserve">the </w:t>
+      </w:r>
+      <w:r>
+        <w:rPr>
+          <w:rFonts w:ascii="Times New Roman" w:hAnsi="Times New Roman" w:cs="Times New Roman"/>
+          <w:highlight w:val="green"/>
+        </w:rPr>
+        <w:t xml:space="preserve"> project</w:t>
+      </w:r>
+      <w:proofErr w:type="gramEnd"/>
+      <w:r>
+        <w:rPr>
+          <w:rFonts w:ascii="Times New Roman" w:hAnsi="Times New Roman" w:cs="Times New Roman"/>
+          <w:highlight w:val="green"/>
+        </w:rPr>
+        <w:t xml:space="preserve">.  Get validation error?  You should.  </w:t>
+      </w:r>
+    </w:p>
+    <w:p>
+      <w:pPr>
+        <w:pStyle w:val="PlainText"/>
+        <w:rPr>
+          <w:rFonts w:ascii="Times New Roman" w:hAnsi="Times New Roman" w:cs="Times New Roman"/>
+        </w:rPr>
+      </w:pPr>
+      <w:r>
+        <w:rPr>
+          <w:rFonts w:ascii="Times New Roman" w:hAnsi="Times New Roman" w:cs="Times New Roman"/>
+          <w:highlight w:val="green"/>
         </w:rPr>
         <w:t>Fill in one field at a time and save. Get appropriate validation errors?</w:t>
       </w:r>
@@ -12732,6 +12767,7 @@
       <w:r>
         <w:rPr>
           <w:rFonts w:ascii="Times New Roman" w:hAnsi="Times New Roman" w:cs="Times New Roman"/>
+          <w:highlight w:val="green"/>
         </w:rPr>
         <w:t>Save a project without an export file and try to send.  Correct validation error?</w:t>
       </w:r>
@@ -12746,6 +12782,7 @@
       <w:r>
         <w:rPr>
           <w:rFonts w:ascii="Times New Roman" w:hAnsi="Times New Roman" w:cs="Times New Roman"/>
+          <w:highlight w:val="green"/>
         </w:rPr>
         <w:t xml:space="preserve">Add </w:t>
       </w:r>
@@ -12753,6 +12790,7 @@
       <w:r>
         <w:rPr>
           <w:rFonts w:ascii="Times New Roman" w:hAnsi="Times New Roman" w:cs="Times New Roman"/>
+          <w:highlight w:val="green"/>
         </w:rPr>
         <w:t>csv</w:t>
       </w:r>
@@ -12760,6 +12798,7 @@
       <w:r>
         <w:rPr>
           <w:rFonts w:ascii="Times New Roman" w:hAnsi="Times New Roman" w:cs="Times New Roman"/>
+          <w:highlight w:val="green"/>
         </w:rPr>
         <w:t xml:space="preserve"> files and save.  Is file in file system and in projects drop down list?</w:t>
       </w:r>
@@ -12774,6 +12813,7 @@
       <w:r>
         <w:rPr>
           <w:rFonts w:ascii="Times New Roman" w:hAnsi="Times New Roman" w:cs="Times New Roman"/>
+          <w:highlight w:val="green"/>
         </w:rPr>
         <w:t xml:space="preserve">Create another project.  Did appropriate "Create project" </w:t>
       </w:r>
@@ -12781,6 +12821,7 @@
       <w:r>
         <w:rPr>
           <w:rFonts w:ascii="Times New Roman" w:hAnsi="Times New Roman" w:cs="Times New Roman"/>
+          <w:highlight w:val="green"/>
         </w:rPr>
         <w:t>msg</w:t>
       </w:r>
@@ -12788,20 +12829,28 @@
       <w:r>
         <w:rPr>
           <w:rFonts w:ascii="Times New Roman" w:hAnsi="Times New Roman" w:cs="Times New Roman"/>
-        </w:rPr>
-        <w:t xml:space="preserve"> display?  </w:t>
-      </w:r>
-    </w:p>
-    <w:p>
-      <w:pPr>
-        <w:pStyle w:val="PlainText"/>
-        <w:rPr>
-          <w:rFonts w:ascii="Times New Roman" w:hAnsi="Times New Roman" w:cs="Times New Roman"/>
-        </w:rPr>
-      </w:pPr>
-      <w:r>
-        <w:rPr>
-          <w:rFonts w:ascii="Times New Roman" w:hAnsi="Times New Roman" w:cs="Times New Roman"/>
+          <w:highlight w:val="green"/>
+        </w:rPr>
+        <w:t xml:space="preserve"> display?</w:t>
+      </w:r>
+      <w:r>
+        <w:rPr>
+          <w:rFonts w:ascii="Times New Roman" w:hAnsi="Times New Roman" w:cs="Times New Roman"/>
+        </w:rPr>
+        <w:t xml:space="preserve">  </w:t>
+      </w:r>
+    </w:p>
+    <w:p>
+      <w:pPr>
+        <w:pStyle w:val="PlainText"/>
+        <w:rPr>
+          <w:rFonts w:ascii="Times New Roman" w:hAnsi="Times New Roman" w:cs="Times New Roman"/>
+        </w:rPr>
+      </w:pPr>
+      <w:r>
+        <w:rPr>
+          <w:rFonts w:ascii="Times New Roman" w:hAnsi="Times New Roman" w:cs="Times New Roman"/>
+          <w:highlight w:val="green"/>
         </w:rPr>
         <w:t>Open first project.  Display ok?</w:t>
       </w:r>
@@ -12816,6 +12865,7 @@
       <w:r>
         <w:rPr>
           <w:rFonts w:ascii="Times New Roman" w:hAnsi="Times New Roman" w:cs="Times New Roman"/>
+          <w:highlight w:val="green"/>
         </w:rPr>
         <w:t xml:space="preserve">Delete one of the </w:t>
       </w:r>
@@ -12823,6 +12873,7 @@
       <w:r>
         <w:rPr>
           <w:rFonts w:ascii="Times New Roman" w:hAnsi="Times New Roman" w:cs="Times New Roman"/>
+          <w:highlight w:val="green"/>
         </w:rPr>
         <w:t>csv</w:t>
       </w:r>
@@ -12830,6 +12881,7 @@
       <w:r>
         <w:rPr>
           <w:rFonts w:ascii="Times New Roman" w:hAnsi="Times New Roman" w:cs="Times New Roman"/>
+          <w:highlight w:val="green"/>
         </w:rPr>
         <w:t xml:space="preserve"> files in the project from the file system and open the project. </w:t>
       </w:r>
@@ -12837,6 +12889,7 @@
       <w:r>
         <w:rPr>
           <w:rFonts w:ascii="Times New Roman" w:hAnsi="Times New Roman" w:cs="Times New Roman"/>
+          <w:highlight w:val="green"/>
         </w:rPr>
         <w:t>Should get error.</w:t>
       </w:r>
@@ -12852,6 +12905,7 @@
       <w:r>
         <w:rPr>
           <w:rFonts w:ascii="Times New Roman" w:hAnsi="Times New Roman" w:cs="Times New Roman"/>
+          <w:highlight w:val="green"/>
         </w:rPr>
         <w:t xml:space="preserve">Send the first project.  Successful send?  Is date sent filled in?  Did 'sending' </w:t>
       </w:r>
@@ -12859,6 +12913,7 @@
       <w:r>
         <w:rPr>
           <w:rFonts w:ascii="Times New Roman" w:hAnsi="Times New Roman" w:cs="Times New Roman"/>
+          <w:highlight w:val="green"/>
         </w:rPr>
         <w:t>msg</w:t>
       </w:r>
@@ -12866,6 +12921,7 @@
       <w:r>
         <w:rPr>
           <w:rFonts w:ascii="Times New Roman" w:hAnsi="Times New Roman" w:cs="Times New Roman"/>
+          <w:highlight w:val="green"/>
         </w:rPr>
         <w:t xml:space="preserve"> show?</w:t>
       </w:r>
@@ -12880,6 +12936,7 @@
       <w:r>
         <w:rPr>
           <w:rFonts w:ascii="Times New Roman" w:hAnsi="Times New Roman" w:cs="Times New Roman"/>
+          <w:highlight w:val="green"/>
         </w:rPr>
         <w:t xml:space="preserve">Remove the date manually and resend.  </w:t>
       </w:r>
@@ -12887,6 +12944,7 @@
       <w:r>
         <w:rPr>
           <w:rFonts w:ascii="Times New Roman" w:hAnsi="Times New Roman" w:cs="Times New Roman"/>
+          <w:highlight w:val="green"/>
         </w:rPr>
         <w:t>Should get error message.</w:t>
       </w:r>
@@ -12894,6 +12952,7 @@
       <w:r>
         <w:rPr>
           <w:rFonts w:ascii="Times New Roman" w:hAnsi="Times New Roman" w:cs="Times New Roman"/>
+          <w:highlight w:val="green"/>
         </w:rPr>
         <w:t xml:space="preserve">  Is date sent filled in?  </w:t>
       </w:r>
@@ -12901,6 +12960,7 @@
       <w:r>
         <w:rPr>
           <w:rFonts w:ascii="Times New Roman" w:hAnsi="Times New Roman" w:cs="Times New Roman"/>
+          <w:highlight w:val="green"/>
         </w:rPr>
         <w:t>Should not be.</w:t>
       </w:r>
@@ -12916,6 +12976,7 @@
       <w:r>
         <w:rPr>
           <w:rFonts w:ascii="Times New Roman" w:hAnsi="Times New Roman" w:cs="Times New Roman"/>
+          <w:highlight w:val="green"/>
         </w:rPr>
         <w:lastRenderedPageBreak/>
         <w:t xml:space="preserve">Add the send date back manually.  Try to save a project with the same name as the "sent" project.  </w:t>
@@ -12924,6 +12985,7 @@
       <w:r>
         <w:rPr>
           <w:rFonts w:ascii="Times New Roman" w:hAnsi="Times New Roman" w:cs="Times New Roman"/>
+          <w:highlight w:val="green"/>
         </w:rPr>
         <w:t>Should get error.</w:t>
       </w:r>
@@ -12939,6 +13001,7 @@
       <w:r>
         <w:rPr>
           <w:rFonts w:ascii="Times New Roman" w:hAnsi="Times New Roman" w:cs="Times New Roman"/>
+          <w:highlight w:val="green"/>
         </w:rPr>
         <w:t xml:space="preserve">Open the sent project and try to edit.  </w:t>
       </w:r>
@@ -12946,6 +13009,7 @@
       <w:r>
         <w:rPr>
           <w:rFonts w:ascii="Times New Roman" w:hAnsi="Times New Roman" w:cs="Times New Roman"/>
+          <w:highlight w:val="green"/>
         </w:rPr>
         <w:t>Should not be able to.</w:t>
       </w:r>
@@ -12961,6 +13025,7 @@
       <w:r>
         <w:rPr>
           <w:rFonts w:ascii="Times New Roman" w:hAnsi="Times New Roman" w:cs="Times New Roman"/>
+          <w:highlight w:val="green"/>
         </w:rPr>
         <w:t xml:space="preserve">Make an edit to a "new project" and try to open another project.  Get </w:t>
       </w:r>
@@ -12968,6 +13033,7 @@
       <w:r>
         <w:rPr>
           <w:rFonts w:ascii="Times New Roman" w:hAnsi="Times New Roman" w:cs="Times New Roman"/>
+          <w:highlight w:val="green"/>
         </w:rPr>
         <w:t>isDirty</w:t>
       </w:r>
@@ -12975,6 +13041,7 @@
       <w:r>
         <w:rPr>
           <w:rFonts w:ascii="Times New Roman" w:hAnsi="Times New Roman" w:cs="Times New Roman"/>
+          <w:highlight w:val="green"/>
         </w:rPr>
         <w:t xml:space="preserve"> </w:t>
       </w:r>
@@ -12982,6 +13049,7 @@
       <w:r>
         <w:rPr>
           <w:rFonts w:ascii="Times New Roman" w:hAnsi="Times New Roman" w:cs="Times New Roman"/>
+          <w:highlight w:val="green"/>
         </w:rPr>
         <w:t>msg</w:t>
       </w:r>
@@ -12989,6 +13057,7 @@
       <w:r>
         <w:rPr>
           <w:rFonts w:ascii="Times New Roman" w:hAnsi="Times New Roman" w:cs="Times New Roman"/>
+          <w:highlight w:val="green"/>
         </w:rPr>
         <w:t>? You should.</w:t>
       </w:r>
@@ -12998,11 +13067,13 @@
         <w:pStyle w:val="PlainText"/>
         <w:rPr>
           <w:rFonts w:ascii="Times New Roman" w:hAnsi="Times New Roman" w:cs="Times New Roman"/>
-        </w:rPr>
-      </w:pPr>
-      <w:r>
-        <w:rPr>
-          <w:rFonts w:ascii="Times New Roman" w:hAnsi="Times New Roman" w:cs="Times New Roman"/>
+          <w:highlight w:val="green"/>
+        </w:rPr>
+      </w:pPr>
+      <w:r>
+        <w:rPr>
+          <w:rFonts w:ascii="Times New Roman" w:hAnsi="Times New Roman" w:cs="Times New Roman"/>
+          <w:highlight w:val="green"/>
         </w:rPr>
         <w:t>Open an unsent project and try to edit a different field and then try to display another project.</w:t>
       </w:r>
@@ -13017,6 +13088,7 @@
       <w:r>
         <w:rPr>
           <w:rFonts w:ascii="Times New Roman" w:hAnsi="Times New Roman" w:cs="Times New Roman"/>
+          <w:highlight w:val="green"/>
         </w:rPr>
         <w:tab/>
       </w:r>
@@ -13024,21 +13096,29 @@
       <w:r>
         <w:rPr>
           <w:rFonts w:ascii="Times New Roman" w:hAnsi="Times New Roman" w:cs="Times New Roman"/>
-        </w:rPr>
-        <w:t>Should get message.</w:t>
-      </w:r>
-      <w:proofErr w:type="gramEnd"/>
-    </w:p>
-    <w:p>
-      <w:pPr>
-        <w:pStyle w:val="PlainText"/>
-        <w:rPr>
-          <w:rFonts w:ascii="Times New Roman" w:hAnsi="Times New Roman" w:cs="Times New Roman"/>
-        </w:rPr>
-      </w:pPr>
-      <w:r>
-        <w:rPr>
-          <w:rFonts w:ascii="Times New Roman" w:hAnsi="Times New Roman" w:cs="Times New Roman"/>
+          <w:highlight w:val="green"/>
+        </w:rPr>
+        <w:t>Should get message</w:t>
+      </w:r>
+      <w:r>
+        <w:rPr>
+          <w:rFonts w:ascii="Times New Roman" w:hAnsi="Times New Roman" w:cs="Times New Roman"/>
+        </w:rPr>
+        <w:t>.</w:t>
+      </w:r>
+      <w:proofErr w:type="gramEnd"/>
+    </w:p>
+    <w:p>
+      <w:pPr>
+        <w:pStyle w:val="PlainText"/>
+        <w:rPr>
+          <w:rFonts w:ascii="Times New Roman" w:hAnsi="Times New Roman" w:cs="Times New Roman"/>
+        </w:rPr>
+      </w:pPr>
+      <w:r>
+        <w:rPr>
+          <w:rFonts w:ascii="Times New Roman" w:hAnsi="Times New Roman" w:cs="Times New Roman"/>
+          <w:highlight w:val="green"/>
         </w:rPr>
         <w:t xml:space="preserve">Try to edit a project and 'cancel' the dialog.  </w:t>
       </w:r>
@@ -13046,6 +13126,7 @@
       <w:r>
         <w:rPr>
           <w:rFonts w:ascii="Times New Roman" w:hAnsi="Times New Roman" w:cs="Times New Roman"/>
+          <w:highlight w:val="green"/>
         </w:rPr>
         <w:t xml:space="preserve">Should get </w:t>
       </w:r>
@@ -13053,6 +13134,7 @@
       <w:r>
         <w:rPr>
           <w:rFonts w:ascii="Times New Roman" w:hAnsi="Times New Roman" w:cs="Times New Roman"/>
+          <w:highlight w:val="green"/>
         </w:rPr>
         <w:t>isDirty</w:t>
       </w:r>
@@ -13060,6 +13142,7 @@
       <w:r>
         <w:rPr>
           <w:rFonts w:ascii="Times New Roman" w:hAnsi="Times New Roman" w:cs="Times New Roman"/>
+          <w:highlight w:val="green"/>
         </w:rPr>
         <w:t xml:space="preserve"> msg.</w:t>
       </w:r>
@@ -13070,11 +13153,13 @@
         <w:pStyle w:val="PlainText"/>
         <w:rPr>
           <w:rFonts w:ascii="Times New Roman" w:hAnsi="Times New Roman" w:cs="Times New Roman"/>
-        </w:rPr>
-      </w:pPr>
-      <w:r>
-        <w:rPr>
-          <w:rFonts w:ascii="Times New Roman" w:hAnsi="Times New Roman" w:cs="Times New Roman"/>
+          <w:highlight w:val="green"/>
+        </w:rPr>
+      </w:pPr>
+      <w:r>
+        <w:rPr>
+          <w:rFonts w:ascii="Times New Roman" w:hAnsi="Times New Roman" w:cs="Times New Roman"/>
+          <w:highlight w:val="green"/>
         </w:rPr>
         <w:t xml:space="preserve">Try to delete a sent project.  </w:t>
       </w:r>
@@ -13082,6 +13167,7 @@
       <w:r>
         <w:rPr>
           <w:rFonts w:ascii="Times New Roman" w:hAnsi="Times New Roman" w:cs="Times New Roman"/>
+          <w:highlight w:val="green"/>
         </w:rPr>
         <w:t>Should get msg.</w:t>
       </w:r>
@@ -13092,11 +13178,13 @@
         <w:pStyle w:val="PlainText"/>
         <w:rPr>
           <w:rFonts w:ascii="Times New Roman" w:hAnsi="Times New Roman" w:cs="Times New Roman"/>
-        </w:rPr>
-      </w:pPr>
-      <w:r>
-        <w:rPr>
-          <w:rFonts w:ascii="Times New Roman" w:hAnsi="Times New Roman" w:cs="Times New Roman"/>
+          <w:highlight w:val="green"/>
+        </w:rPr>
+      </w:pPr>
+      <w:r>
+        <w:rPr>
+          <w:rFonts w:ascii="Times New Roman" w:hAnsi="Times New Roman" w:cs="Times New Roman"/>
+          <w:highlight w:val="green"/>
         </w:rPr>
         <w:t>Try to delete an unsent project.  Is it missing from the file system?</w:t>
       </w:r>
@@ -13106,33 +13194,75 @@
         <w:pStyle w:val="PlainText"/>
         <w:rPr>
           <w:rFonts w:ascii="Times New Roman" w:hAnsi="Times New Roman" w:cs="Times New Roman"/>
-        </w:rPr>
-      </w:pPr>
-      <w:r>
-        <w:rPr>
-          <w:rFonts w:ascii="Times New Roman" w:hAnsi="Times New Roman" w:cs="Times New Roman"/>
-        </w:rPr>
-        <w:t xml:space="preserve">Try to edit a scenario that has been sent.  Can I do it?  Probably yes.  Should I do anything about that?  Maybe rename them as ‘sent’?  </w:t>
-      </w:r>
-    </w:p>
-    <w:p>
-      <w:pPr>
-        <w:pStyle w:val="PlainText"/>
-        <w:rPr>
-          <w:rFonts w:ascii="Times New Roman" w:hAnsi="Times New Roman" w:cs="Times New Roman"/>
-        </w:rPr>
-      </w:pPr>
-    </w:p>
-    <w:p>
-      <w:pPr>
-        <w:pStyle w:val="PlainText"/>
-        <w:rPr>
-          <w:rFonts w:ascii="Times New Roman" w:hAnsi="Times New Roman" w:cs="Times New Roman"/>
-        </w:rPr>
-      </w:pPr>
-      <w:r>
-        <w:rPr>
-          <w:rFonts w:ascii="Times New Roman" w:hAnsi="Times New Roman" w:cs="Times New Roman"/>
+          <w:highlight w:val="green"/>
+        </w:rPr>
+      </w:pPr>
+      <w:r>
+        <w:rPr>
+          <w:rFonts w:ascii="Times New Roman" w:hAnsi="Times New Roman" w:cs="Times New Roman"/>
+          <w:highlight w:val="green"/>
+        </w:rPr>
+        <w:t xml:space="preserve">Try to edit a scenario that has been sent.  Can I do it?  </w:t>
+      </w:r>
+      <w:r>
+        <w:rPr>
+          <w:rFonts w:ascii="Times New Roman" w:hAnsi="Times New Roman" w:cs="Times New Roman"/>
+          <w:highlight w:val="green"/>
+        </w:rPr>
+        <w:t>YES</w:t>
+      </w:r>
+      <w:proofErr w:type="gramStart"/>
+      <w:r>
+        <w:rPr>
+          <w:rFonts w:ascii="Times New Roman" w:hAnsi="Times New Roman" w:cs="Times New Roman"/>
+          <w:highlight w:val="green"/>
+        </w:rPr>
+        <w:t>!</w:t>
+      </w:r>
+      <w:r>
+        <w:rPr>
+          <w:rFonts w:ascii="Times New Roman" w:hAnsi="Times New Roman" w:cs="Times New Roman"/>
+          <w:highlight w:val="green"/>
+        </w:rPr>
+        <w:t>.</w:t>
+      </w:r>
+      <w:proofErr w:type="gramEnd"/>
+      <w:r>
+        <w:rPr>
+          <w:rFonts w:ascii="Times New Roman" w:hAnsi="Times New Roman" w:cs="Times New Roman"/>
+          <w:highlight w:val="green"/>
+        </w:rPr>
+        <w:t xml:space="preserve">  Should I do anything about that?  Maybe rename them as ‘sen</w:t>
+      </w:r>
+      <w:r>
+        <w:rPr>
+          <w:rFonts w:ascii="Times New Roman" w:hAnsi="Times New Roman" w:cs="Times New Roman"/>
+          <w:highlight w:val="green"/>
+        </w:rPr>
+        <w:t>t’?   I don’t think so.  They can edit sent scenarios, but the program doesn’t need to be foolproof.  I’ll warn users about file management in the manual.</w:t>
+      </w:r>
+    </w:p>
+    <w:p>
+      <w:pPr>
+        <w:pStyle w:val="PlainText"/>
+        <w:rPr>
+          <w:rFonts w:ascii="Times New Roman" w:hAnsi="Times New Roman" w:cs="Times New Roman"/>
+          <w:highlight w:val="green"/>
+        </w:rPr>
+      </w:pPr>
+    </w:p>
+    <w:p>
+      <w:pPr>
+        <w:pStyle w:val="PlainText"/>
+        <w:rPr>
+          <w:rFonts w:ascii="Times New Roman" w:hAnsi="Times New Roman" w:cs="Times New Roman"/>
+          <w:highlight w:val="green"/>
+        </w:rPr>
+      </w:pPr>
+      <w:r>
+        <w:rPr>
+          <w:rFonts w:ascii="Times New Roman" w:hAnsi="Times New Roman" w:cs="Times New Roman"/>
+          <w:highlight w:val="green"/>
         </w:rPr>
         <w:t xml:space="preserve">Open the </w:t>
       </w:r>
@@ -13140,6 +13270,7 @@
       <w:r>
         <w:rPr>
           <w:rFonts w:ascii="Times New Roman" w:hAnsi="Times New Roman" w:cs="Times New Roman"/>
+          <w:highlight w:val="green"/>
         </w:rPr>
         <w:t>sftp</w:t>
       </w:r>
@@ -13147,6 +13278,7 @@
       <w:r>
         <w:rPr>
           <w:rFonts w:ascii="Times New Roman" w:hAnsi="Times New Roman" w:cs="Times New Roman"/>
+          <w:highlight w:val="green"/>
         </w:rPr>
         <w:t xml:space="preserve"> dialog.</w:t>
       </w:r>
@@ -13156,11 +13288,13 @@
         <w:pStyle w:val="PlainText"/>
         <w:rPr>
           <w:rFonts w:ascii="Times New Roman" w:hAnsi="Times New Roman" w:cs="Times New Roman"/>
-        </w:rPr>
-      </w:pPr>
-      <w:r>
-        <w:rPr>
-          <w:rFonts w:ascii="Times New Roman" w:hAnsi="Times New Roman" w:cs="Times New Roman"/>
+          <w:highlight w:val="green"/>
+        </w:rPr>
+      </w:pPr>
+      <w:r>
+        <w:rPr>
+          <w:rFonts w:ascii="Times New Roman" w:hAnsi="Times New Roman" w:cs="Times New Roman"/>
+          <w:highlight w:val="green"/>
         </w:rPr>
         <w:t>Try to change all SFTP settings and save.  Reopen the dialog.  Did it work?</w:t>
       </w:r>
@@ -13170,11 +13304,13 @@
         <w:pStyle w:val="PlainText"/>
         <w:rPr>
           <w:rFonts w:ascii="Times New Roman" w:hAnsi="Times New Roman" w:cs="Times New Roman"/>
-        </w:rPr>
-      </w:pPr>
-      <w:r>
-        <w:rPr>
-          <w:rFonts w:ascii="Times New Roman" w:hAnsi="Times New Roman" w:cs="Times New Roman"/>
+          <w:highlight w:val="green"/>
+        </w:rPr>
+      </w:pPr>
+      <w:r>
+        <w:rPr>
+          <w:rFonts w:ascii="Times New Roman" w:hAnsi="Times New Roman" w:cs="Times New Roman"/>
+          <w:highlight w:val="green"/>
         </w:rPr>
         <w:t>Set settings back.  Did it work?</w:t>
       </w:r>
@@ -13184,11 +13320,13 @@
         <w:pStyle w:val="PlainText"/>
         <w:rPr>
           <w:rFonts w:ascii="Times New Roman" w:hAnsi="Times New Roman" w:cs="Times New Roman"/>
-        </w:rPr>
-      </w:pPr>
-      <w:r>
-        <w:rPr>
-          <w:rFonts w:ascii="Times New Roman" w:hAnsi="Times New Roman" w:cs="Times New Roman"/>
+          <w:highlight w:val="green"/>
+        </w:rPr>
+      </w:pPr>
+      <w:r>
+        <w:rPr>
+          <w:rFonts w:ascii="Times New Roman" w:hAnsi="Times New Roman" w:cs="Times New Roman"/>
+          <w:highlight w:val="green"/>
         </w:rPr>
         <w:tab/>
       </w:r>
@@ -13203,6 +13341,7 @@
       <w:r>
         <w:rPr>
           <w:rFonts w:ascii="Times New Roman" w:hAnsi="Times New Roman" w:cs="Times New Roman"/>
+          <w:highlight w:val="green"/>
         </w:rPr>
         <w:t>DONE!!!!!!!!!!!!!!!!!!!!!!!!!!!!!!!</w:t>
       </w:r>

</xml_diff>